<commit_message>
up through 2nd dan
</commit_message>
<xml_diff>
--- a/test_sheets/1stdan.docx
+++ b/test_sheets/1stdan.docx
@@ -521,6 +521,2148 @@
           </w:p>
         </w:tc>
       </w:tr>
+      <w:tr>
+        <w:tc>
+          <w:tcPr/>
+          <w:p>
+            <w:pPr>
+              <w:pStyle w:val="Compact"/>
+              <w:jc w:val="left"/>
+            </w:pPr>
+            <w:r>
+              <w:t xml:space="preserve">Palgue Chil Jang</w:t>
+            </w:r>
+          </w:p>
+        </w:tc>
+        <w:tc>
+          <w:tcPr/>
+          <w:p>
+            <w:pPr>
+              <w:pStyle w:val="Compact"/>
+            </w:pPr>
+          </w:p>
+        </w:tc>
+        <w:tc>
+          <w:tcPr/>
+          <w:p>
+            <w:pPr>
+              <w:pStyle w:val="Compact"/>
+            </w:pPr>
+          </w:p>
+        </w:tc>
+      </w:tr>
+      <w:tr>
+        <w:tc>
+          <w:tcPr/>
+          <w:p>
+            <w:pPr>
+              <w:pStyle w:val="Compact"/>
+              <w:jc w:val="left"/>
+            </w:pPr>
+            <w:r>
+              <w:t xml:space="preserve">Palgue Pal Jang</w:t>
+            </w:r>
+          </w:p>
+        </w:tc>
+        <w:tc>
+          <w:tcPr/>
+          <w:p>
+            <w:pPr>
+              <w:pStyle w:val="Compact"/>
+            </w:pPr>
+          </w:p>
+        </w:tc>
+        <w:tc>
+          <w:tcPr/>
+          <w:p>
+            <w:pPr>
+              <w:pStyle w:val="Compact"/>
+            </w:pPr>
+          </w:p>
+        </w:tc>
+      </w:tr>
+      <w:tr>
+        <w:tc>
+          <w:tcPr/>
+          <w:p>
+            <w:pPr>
+              <w:pStyle w:val="Compact"/>
+              <w:jc w:val="left"/>
+            </w:pPr>
+            <w:r>
+              <w:t xml:space="preserve">Koryo</w:t>
+            </w:r>
+          </w:p>
+        </w:tc>
+        <w:tc>
+          <w:tcPr/>
+          <w:p>
+            <w:pPr>
+              <w:pStyle w:val="Compact"/>
+            </w:pPr>
+          </w:p>
+        </w:tc>
+        <w:tc>
+          <w:tcPr/>
+          <w:p>
+            <w:pPr>
+              <w:pStyle w:val="Compact"/>
+            </w:pPr>
+          </w:p>
+        </w:tc>
+      </w:tr>
+      <w:tr>
+        <w:tc>
+          <w:tcPr/>
+          <w:p>
+            <w:pPr>
+              <w:pStyle w:val="Compact"/>
+              <w:jc w:val="left"/>
+            </w:pPr>
+            <w:r>
+              <w:t xml:space="preserve">Keum Gong</w:t>
+            </w:r>
+          </w:p>
+        </w:tc>
+        <w:tc>
+          <w:tcPr/>
+          <w:p>
+            <w:pPr>
+              <w:pStyle w:val="Compact"/>
+            </w:pPr>
+          </w:p>
+        </w:tc>
+        <w:tc>
+          <w:tcPr/>
+          <w:p>
+            <w:pPr>
+              <w:pStyle w:val="Compact"/>
+            </w:pPr>
+          </w:p>
+        </w:tc>
+      </w:tr>
+      <w:tr>
+        <w:tc>
+          <w:tcPr/>
+          <w:p>
+            <w:pPr>
+              <w:pStyle w:val="Compact"/>
+              <w:jc w:val="left"/>
+            </w:pPr>
+            <w:r>
+              <w:t xml:space="preserve">Nipponjin #1</w:t>
+            </w:r>
+          </w:p>
+        </w:tc>
+        <w:tc>
+          <w:tcPr/>
+          <w:p>
+            <w:pPr>
+              <w:pStyle w:val="Compact"/>
+            </w:pPr>
+          </w:p>
+        </w:tc>
+        <w:tc>
+          <w:tcPr/>
+          <w:p>
+            <w:pPr>
+              <w:pStyle w:val="Compact"/>
+            </w:pPr>
+          </w:p>
+        </w:tc>
+      </w:tr>
+    </w:tbl>
+    <w:p/>
+    <w:p>
+      <w:pPr>
+        <w:pStyle w:val="TableCaption"/>
+      </w:pPr>
+      <w:r>
+        <w:t xml:space="preserve">Blocks &amp; Strikes</w:t>
+      </w:r>
+      <w:r>
+        <w:t xml:space="preserve">At Judge's Discretion</w:t>
+      </w:r>
+    </w:p>
+    <w:tbl>
+      <w:tblPr>
+        <w:tblStyle w:val="Table"/>
+        <w:tblW w:type="auto" w:w="0"/>
+        <w:tblLook w:firstRow="0" w:lastRow="0" w:firstColumn="0" w:lastColumn="0" w:noHBand="0" w:noVBand="0" w:val="0000"/>
+        <w:jc w:val="start"/>
+        <w:tblCaption w:val="Blocks &amp; StrikesAt Judge's Discretion"/>
+      </w:tblPr>
+      <w:tblGrid>
+        <w:gridCol w:w="2640"/>
+        <w:gridCol w:w="2640"/>
+        <w:gridCol w:w="2640"/>
+      </w:tblGrid>
+      <w:tr>
+        <w:tc>
+          <w:tcPr/>
+          <w:p>
+            <w:pPr>
+              <w:pStyle w:val="Compact"/>
+              <w:jc w:val="left"/>
+            </w:pPr>
+            <w:r>
+              <w:t xml:space="preserve"> </w:t>
+            </w:r>
+          </w:p>
+        </w:tc>
+        <w:tc>
+          <w:tcPr/>
+          <w:p>
+            <w:pPr>
+              <w:pStyle w:val="Compact"/>
+              <w:jc w:val="left"/>
+            </w:pPr>
+            <w:r>
+              <w:t xml:space="preserve">Score</w:t>
+            </w:r>
+          </w:p>
+        </w:tc>
+        <w:tc>
+          <w:tcPr/>
+          <w:p>
+            <w:pPr>
+              <w:pStyle w:val="Compact"/>
+              <w:jc w:val="left"/>
+            </w:pPr>
+            <w:r>
+              <w:t xml:space="preserve">Comments</w:t>
+            </w:r>
+          </w:p>
+        </w:tc>
+      </w:tr>
+      <w:tr>
+        <w:tc>
+          <w:tcPr/>
+          <w:p>
+            <w:pPr>
+              <w:pStyle w:val="Compact"/>
+              <w:jc w:val="left"/>
+            </w:pPr>
+            <w:r>
+              <w:t xml:space="preserve">Formal Style Blocks</w:t>
+            </w:r>
+          </w:p>
+        </w:tc>
+        <w:tc>
+          <w:tcPr/>
+          <w:p>
+            <w:pPr>
+              <w:pStyle w:val="Compact"/>
+            </w:pPr>
+          </w:p>
+        </w:tc>
+        <w:tc>
+          <w:tcPr/>
+          <w:p>
+            <w:pPr>
+              <w:pStyle w:val="Compact"/>
+            </w:pPr>
+          </w:p>
+        </w:tc>
+      </w:tr>
+      <w:tr>
+        <w:tc>
+          <w:tcPr/>
+          <w:p>
+            <w:pPr>
+              <w:pStyle w:val="Compact"/>
+              <w:jc w:val="left"/>
+            </w:pPr>
+            <w:r>
+              <w:t xml:space="preserve"> </w:t>
+            </w:r>
+          </w:p>
+        </w:tc>
+        <w:tc>
+          <w:tcPr/>
+          <w:p>
+            <w:pPr>
+              <w:pStyle w:val="Compact"/>
+            </w:pPr>
+          </w:p>
+        </w:tc>
+        <w:tc>
+          <w:tcPr/>
+          <w:p>
+            <w:pPr>
+              <w:pStyle w:val="Compact"/>
+            </w:pPr>
+          </w:p>
+        </w:tc>
+      </w:tr>
+      <w:tr>
+        <w:tc>
+          <w:tcPr/>
+          <w:p>
+            <w:pPr>
+              <w:pStyle w:val="Compact"/>
+              <w:jc w:val="left"/>
+            </w:pPr>
+            <w:r>
+              <w:t xml:space="preserve">Formal Style Strikes</w:t>
+            </w:r>
+          </w:p>
+        </w:tc>
+        <w:tc>
+          <w:tcPr/>
+          <w:p>
+            <w:pPr>
+              <w:pStyle w:val="Compact"/>
+            </w:pPr>
+          </w:p>
+        </w:tc>
+        <w:tc>
+          <w:tcPr/>
+          <w:p>
+            <w:pPr>
+              <w:pStyle w:val="Compact"/>
+            </w:pPr>
+          </w:p>
+        </w:tc>
+      </w:tr>
+      <w:tr>
+        <w:tc>
+          <w:tcPr/>
+          <w:p>
+            <w:pPr>
+              <w:pStyle w:val="Compact"/>
+              <w:jc w:val="left"/>
+            </w:pPr>
+            <w:r>
+              <w:t xml:space="preserve"> </w:t>
+            </w:r>
+          </w:p>
+        </w:tc>
+        <w:tc>
+          <w:tcPr/>
+          <w:p>
+            <w:pPr>
+              <w:pStyle w:val="Compact"/>
+            </w:pPr>
+          </w:p>
+        </w:tc>
+        <w:tc>
+          <w:tcPr/>
+          <w:p>
+            <w:pPr>
+              <w:pStyle w:val="Compact"/>
+            </w:pPr>
+          </w:p>
+        </w:tc>
+      </w:tr>
+      <w:tr>
+        <w:tc>
+          <w:tcPr/>
+          <w:p>
+            <w:pPr>
+              <w:pStyle w:val="Compact"/>
+              <w:jc w:val="left"/>
+            </w:pPr>
+            <w:r>
+              <w:t xml:space="preserve">Sparring Style Strikes</w:t>
+            </w:r>
+          </w:p>
+        </w:tc>
+        <w:tc>
+          <w:tcPr/>
+          <w:p>
+            <w:pPr>
+              <w:pStyle w:val="Compact"/>
+            </w:pPr>
+          </w:p>
+        </w:tc>
+        <w:tc>
+          <w:tcPr/>
+          <w:p>
+            <w:pPr>
+              <w:pStyle w:val="Compact"/>
+            </w:pPr>
+          </w:p>
+        </w:tc>
+      </w:tr>
+      <w:tr>
+        <w:tc>
+          <w:tcPr/>
+          <w:p>
+            <w:pPr>
+              <w:pStyle w:val="Compact"/>
+              <w:jc w:val="left"/>
+            </w:pPr>
+            <w:r>
+              <w:t xml:space="preserve"> </w:t>
+            </w:r>
+          </w:p>
+        </w:tc>
+        <w:tc>
+          <w:tcPr/>
+          <w:p>
+            <w:pPr>
+              <w:pStyle w:val="Compact"/>
+            </w:pPr>
+          </w:p>
+        </w:tc>
+        <w:tc>
+          <w:tcPr/>
+          <w:p>
+            <w:pPr>
+              <w:pStyle w:val="Compact"/>
+            </w:pPr>
+          </w:p>
+        </w:tc>
+      </w:tr>
+      <w:tr>
+        <w:tc>
+          <w:tcPr/>
+          <w:p>
+            <w:pPr>
+              <w:pStyle w:val="Compact"/>
+              <w:jc w:val="left"/>
+            </w:pPr>
+            <w:r>
+              <w:t xml:space="preserve">Sparring Style Blocks</w:t>
+            </w:r>
+          </w:p>
+        </w:tc>
+        <w:tc>
+          <w:tcPr/>
+          <w:p>
+            <w:pPr>
+              <w:pStyle w:val="Compact"/>
+            </w:pPr>
+          </w:p>
+        </w:tc>
+        <w:tc>
+          <w:tcPr/>
+          <w:p>
+            <w:pPr>
+              <w:pStyle w:val="Compact"/>
+            </w:pPr>
+          </w:p>
+        </w:tc>
+      </w:tr>
+      <w:tr>
+        <w:tc>
+          <w:tcPr/>
+          <w:p>
+            <w:pPr>
+              <w:pStyle w:val="Compact"/>
+              <w:jc w:val="left"/>
+            </w:pPr>
+            <w:r>
+              <w:t xml:space="preserve"> </w:t>
+            </w:r>
+          </w:p>
+        </w:tc>
+        <w:tc>
+          <w:tcPr/>
+          <w:p>
+            <w:pPr>
+              <w:pStyle w:val="Compact"/>
+            </w:pPr>
+          </w:p>
+        </w:tc>
+        <w:tc>
+          <w:tcPr/>
+          <w:p>
+            <w:pPr>
+              <w:pStyle w:val="Compact"/>
+            </w:pPr>
+          </w:p>
+        </w:tc>
+      </w:tr>
+      <w:tr>
+        <w:tc>
+          <w:tcPr/>
+          <w:p>
+            <w:pPr>
+              <w:pStyle w:val="Compact"/>
+              <w:jc w:val="left"/>
+            </w:pPr>
+            <w:r>
+              <w:t xml:space="preserve">Turns</w:t>
+            </w:r>
+          </w:p>
+        </w:tc>
+        <w:tc>
+          <w:tcPr/>
+          <w:p>
+            <w:pPr>
+              <w:pStyle w:val="Compact"/>
+            </w:pPr>
+          </w:p>
+        </w:tc>
+        <w:tc>
+          <w:tcPr/>
+          <w:p>
+            <w:pPr>
+              <w:pStyle w:val="Compact"/>
+            </w:pPr>
+          </w:p>
+        </w:tc>
+      </w:tr>
+      <w:tr>
+        <w:tc>
+          <w:tcPr/>
+          <w:p>
+            <w:pPr>
+              <w:pStyle w:val="Compact"/>
+              <w:jc w:val="left"/>
+            </w:pPr>
+            <w:r>
+              <w:t xml:space="preserve"> </w:t>
+            </w:r>
+          </w:p>
+        </w:tc>
+        <w:tc>
+          <w:tcPr/>
+          <w:p>
+            <w:pPr>
+              <w:pStyle w:val="Compact"/>
+            </w:pPr>
+          </w:p>
+        </w:tc>
+        <w:tc>
+          <w:tcPr/>
+          <w:p>
+            <w:pPr>
+              <w:pStyle w:val="Compact"/>
+            </w:pPr>
+          </w:p>
+        </w:tc>
+      </w:tr>
+    </w:tbl>
+    <w:p/>
+    <w:p>
+      <w:pPr>
+        <w:pStyle w:val="TableCaption"/>
+      </w:pPr>
+      <w:r>
+        <w:t xml:space="preserve">Kicks</w:t>
+      </w:r>
+    </w:p>
+    <w:tbl>
+      <w:tblPr>
+        <w:tblStyle w:val="Table"/>
+        <w:tblW w:type="auto" w:w="0"/>
+        <w:tblLook w:firstRow="0" w:lastRow="0" w:firstColumn="0" w:lastColumn="0" w:noHBand="0" w:noVBand="0" w:val="0000"/>
+        <w:jc w:val="start"/>
+        <w:tblCaption w:val="Kicks"/>
+      </w:tblPr>
+      <w:tblGrid>
+        <w:gridCol w:w="2640"/>
+        <w:gridCol w:w="2640"/>
+        <w:gridCol w:w="2640"/>
+      </w:tblGrid>
+      <w:tr>
+        <w:tc>
+          <w:tcPr/>
+          <w:p>
+            <w:pPr>
+              <w:pStyle w:val="Compact"/>
+              <w:jc w:val="left"/>
+            </w:pPr>
+            <w:r>
+              <w:t xml:space="preserve"> </w:t>
+            </w:r>
+          </w:p>
+        </w:tc>
+        <w:tc>
+          <w:tcPr/>
+          <w:p>
+            <w:pPr>
+              <w:pStyle w:val="Compact"/>
+              <w:jc w:val="left"/>
+            </w:pPr>
+            <w:r>
+              <w:t xml:space="preserve">Score</w:t>
+            </w:r>
+          </w:p>
+        </w:tc>
+        <w:tc>
+          <w:tcPr/>
+          <w:p>
+            <w:pPr>
+              <w:pStyle w:val="Compact"/>
+              <w:jc w:val="left"/>
+            </w:pPr>
+            <w:r>
+              <w:t xml:space="preserve">Comments</w:t>
+            </w:r>
+          </w:p>
+        </w:tc>
+      </w:tr>
+      <w:tr>
+        <w:tc>
+          <w:tcPr/>
+          <w:p>
+            <w:pPr>
+              <w:pStyle w:val="Compact"/>
+              <w:jc w:val="left"/>
+            </w:pPr>
+            <w:r>
+              <w:t xml:space="preserve">Stretch Kicks</w:t>
+            </w:r>
+          </w:p>
+        </w:tc>
+        <w:tc>
+          <w:tcPr/>
+          <w:p>
+            <w:pPr>
+              <w:pStyle w:val="Compact"/>
+            </w:pPr>
+          </w:p>
+        </w:tc>
+        <w:tc>
+          <w:tcPr/>
+          <w:p>
+            <w:pPr>
+              <w:pStyle w:val="Compact"/>
+            </w:pPr>
+          </w:p>
+        </w:tc>
+      </w:tr>
+      <w:tr>
+        <w:tc>
+          <w:tcPr/>
+          <w:p>
+            <w:pPr>
+              <w:pStyle w:val="Compact"/>
+              <w:jc w:val="left"/>
+            </w:pPr>
+            <w:r>
+              <w:t xml:space="preserve"> </w:t>
+            </w:r>
+          </w:p>
+        </w:tc>
+        <w:tc>
+          <w:tcPr/>
+          <w:p>
+            <w:pPr>
+              <w:pStyle w:val="Compact"/>
+            </w:pPr>
+          </w:p>
+        </w:tc>
+        <w:tc>
+          <w:tcPr/>
+          <w:p>
+            <w:pPr>
+              <w:pStyle w:val="Compact"/>
+            </w:pPr>
+          </w:p>
+        </w:tc>
+      </w:tr>
+      <w:tr>
+        <w:tc>
+          <w:tcPr/>
+          <w:p>
+            <w:pPr>
+              <w:pStyle w:val="Compact"/>
+              <w:jc w:val="left"/>
+            </w:pPr>
+            <w:r>
+              <w:t xml:space="preserve">Basic Kicks</w:t>
+            </w:r>
+          </w:p>
+        </w:tc>
+        <w:tc>
+          <w:tcPr/>
+          <w:p>
+            <w:pPr>
+              <w:pStyle w:val="Compact"/>
+            </w:pPr>
+          </w:p>
+        </w:tc>
+        <w:tc>
+          <w:tcPr/>
+          <w:p>
+            <w:pPr>
+              <w:pStyle w:val="Compact"/>
+            </w:pPr>
+          </w:p>
+        </w:tc>
+      </w:tr>
+      <w:tr>
+        <w:tc>
+          <w:tcPr/>
+          <w:p>
+            <w:pPr>
+              <w:pStyle w:val="Compact"/>
+              <w:jc w:val="left"/>
+            </w:pPr>
+            <w:r>
+              <w:t xml:space="preserve"> </w:t>
+            </w:r>
+          </w:p>
+        </w:tc>
+        <w:tc>
+          <w:tcPr/>
+          <w:p>
+            <w:pPr>
+              <w:pStyle w:val="Compact"/>
+            </w:pPr>
+          </w:p>
+        </w:tc>
+        <w:tc>
+          <w:tcPr/>
+          <w:p>
+            <w:pPr>
+              <w:pStyle w:val="Compact"/>
+            </w:pPr>
+          </w:p>
+        </w:tc>
+      </w:tr>
+      <w:tr>
+        <w:tc>
+          <w:tcPr/>
+          <w:p>
+            <w:pPr>
+              <w:pStyle w:val="Compact"/>
+              <w:jc w:val="left"/>
+            </w:pPr>
+            <w:r>
+              <w:t xml:space="preserve">Advanced Kicks</w:t>
+            </w:r>
+          </w:p>
+        </w:tc>
+        <w:tc>
+          <w:tcPr/>
+          <w:p>
+            <w:pPr>
+              <w:pStyle w:val="Compact"/>
+            </w:pPr>
+          </w:p>
+        </w:tc>
+        <w:tc>
+          <w:tcPr/>
+          <w:p>
+            <w:pPr>
+              <w:pStyle w:val="Compact"/>
+            </w:pPr>
+          </w:p>
+        </w:tc>
+      </w:tr>
+      <w:tr>
+        <w:tc>
+          <w:tcPr/>
+          <w:p>
+            <w:pPr>
+              <w:pStyle w:val="Compact"/>
+              <w:jc w:val="left"/>
+            </w:pPr>
+            <w:r>
+              <w:t xml:space="preserve"> </w:t>
+            </w:r>
+          </w:p>
+        </w:tc>
+        <w:tc>
+          <w:tcPr/>
+          <w:p>
+            <w:pPr>
+              <w:pStyle w:val="Compact"/>
+            </w:pPr>
+          </w:p>
+        </w:tc>
+        <w:tc>
+          <w:tcPr/>
+          <w:p>
+            <w:pPr>
+              <w:pStyle w:val="Compact"/>
+            </w:pPr>
+          </w:p>
+        </w:tc>
+      </w:tr>
+      <w:tr>
+        <w:tc>
+          <w:tcPr/>
+          <w:p>
+            <w:pPr>
+              <w:pStyle w:val="Compact"/>
+              <w:jc w:val="left"/>
+            </w:pPr>
+            <w:r>
+              <w:t xml:space="preserve">Sliding Kicks</w:t>
+            </w:r>
+          </w:p>
+        </w:tc>
+        <w:tc>
+          <w:tcPr/>
+          <w:p>
+            <w:pPr>
+              <w:pStyle w:val="Compact"/>
+            </w:pPr>
+          </w:p>
+        </w:tc>
+        <w:tc>
+          <w:tcPr/>
+          <w:p>
+            <w:pPr>
+              <w:pStyle w:val="Compact"/>
+            </w:pPr>
+          </w:p>
+        </w:tc>
+      </w:tr>
+      <w:tr>
+        <w:tc>
+          <w:tcPr/>
+          <w:p>
+            <w:pPr>
+              <w:pStyle w:val="Compact"/>
+              <w:jc w:val="left"/>
+            </w:pPr>
+            <w:r>
+              <w:t xml:space="preserve"> </w:t>
+            </w:r>
+          </w:p>
+        </w:tc>
+        <w:tc>
+          <w:tcPr/>
+          <w:p>
+            <w:pPr>
+              <w:pStyle w:val="Compact"/>
+            </w:pPr>
+          </w:p>
+        </w:tc>
+        <w:tc>
+          <w:tcPr/>
+          <w:p>
+            <w:pPr>
+              <w:pStyle w:val="Compact"/>
+            </w:pPr>
+          </w:p>
+        </w:tc>
+      </w:tr>
+      <w:tr>
+        <w:tc>
+          <w:tcPr/>
+          <w:p>
+            <w:pPr>
+              <w:pStyle w:val="Compact"/>
+              <w:jc w:val="left"/>
+            </w:pPr>
+            <w:r>
+              <w:t xml:space="preserve">Step Kicks</w:t>
+            </w:r>
+          </w:p>
+        </w:tc>
+        <w:tc>
+          <w:tcPr/>
+          <w:p>
+            <w:pPr>
+              <w:pStyle w:val="Compact"/>
+            </w:pPr>
+          </w:p>
+        </w:tc>
+        <w:tc>
+          <w:tcPr/>
+          <w:p>
+            <w:pPr>
+              <w:pStyle w:val="Compact"/>
+            </w:pPr>
+          </w:p>
+        </w:tc>
+      </w:tr>
+      <w:tr>
+        <w:tc>
+          <w:tcPr/>
+          <w:p>
+            <w:pPr>
+              <w:pStyle w:val="Compact"/>
+              <w:jc w:val="left"/>
+            </w:pPr>
+            <w:r>
+              <w:t xml:space="preserve"> </w:t>
+            </w:r>
+          </w:p>
+        </w:tc>
+        <w:tc>
+          <w:tcPr/>
+          <w:p>
+            <w:pPr>
+              <w:pStyle w:val="Compact"/>
+            </w:pPr>
+          </w:p>
+        </w:tc>
+        <w:tc>
+          <w:tcPr/>
+          <w:p>
+            <w:pPr>
+              <w:pStyle w:val="Compact"/>
+            </w:pPr>
+          </w:p>
+        </w:tc>
+      </w:tr>
+      <w:tr>
+        <w:tc>
+          <w:tcPr/>
+          <w:p>
+            <w:pPr>
+              <w:pStyle w:val="Compact"/>
+              <w:jc w:val="left"/>
+            </w:pPr>
+            <w:r>
+              <w:t xml:space="preserve">Jump Kicks</w:t>
+            </w:r>
+          </w:p>
+        </w:tc>
+        <w:tc>
+          <w:tcPr/>
+          <w:p>
+            <w:pPr>
+              <w:pStyle w:val="Compact"/>
+            </w:pPr>
+          </w:p>
+        </w:tc>
+        <w:tc>
+          <w:tcPr/>
+          <w:p>
+            <w:pPr>
+              <w:pStyle w:val="Compact"/>
+            </w:pPr>
+          </w:p>
+        </w:tc>
+      </w:tr>
+      <w:tr>
+        <w:tc>
+          <w:tcPr/>
+          <w:p>
+            <w:pPr>
+              <w:pStyle w:val="Compact"/>
+              <w:jc w:val="left"/>
+            </w:pPr>
+            <w:r>
+              <w:t xml:space="preserve"> </w:t>
+            </w:r>
+          </w:p>
+        </w:tc>
+        <w:tc>
+          <w:tcPr/>
+          <w:p>
+            <w:pPr>
+              <w:pStyle w:val="Compact"/>
+            </w:pPr>
+          </w:p>
+        </w:tc>
+        <w:tc>
+          <w:tcPr/>
+          <w:p>
+            <w:pPr>
+              <w:pStyle w:val="Compact"/>
+            </w:pPr>
+          </w:p>
+        </w:tc>
+      </w:tr>
+      <w:tr>
+        <w:tc>
+          <w:tcPr/>
+          <w:p>
+            <w:pPr>
+              <w:pStyle w:val="Compact"/>
+              <w:jc w:val="left"/>
+            </w:pPr>
+            <w:r>
+              <w:t xml:space="preserve">45 Degree Jump Kicks</w:t>
+            </w:r>
+          </w:p>
+        </w:tc>
+        <w:tc>
+          <w:tcPr/>
+          <w:p>
+            <w:pPr>
+              <w:pStyle w:val="Compact"/>
+            </w:pPr>
+          </w:p>
+        </w:tc>
+        <w:tc>
+          <w:tcPr/>
+          <w:p>
+            <w:pPr>
+              <w:pStyle w:val="Compact"/>
+            </w:pPr>
+          </w:p>
+        </w:tc>
+      </w:tr>
+      <w:tr>
+        <w:tc>
+          <w:tcPr/>
+          <w:p>
+            <w:pPr>
+              <w:pStyle w:val="Compact"/>
+              <w:jc w:val="left"/>
+            </w:pPr>
+            <w:r>
+              <w:t xml:space="preserve"> </w:t>
+            </w:r>
+          </w:p>
+        </w:tc>
+        <w:tc>
+          <w:tcPr/>
+          <w:p>
+            <w:pPr>
+              <w:pStyle w:val="Compact"/>
+            </w:pPr>
+          </w:p>
+        </w:tc>
+        <w:tc>
+          <w:tcPr/>
+          <w:p>
+            <w:pPr>
+              <w:pStyle w:val="Compact"/>
+            </w:pPr>
+          </w:p>
+        </w:tc>
+      </w:tr>
+      <w:tr>
+        <w:tc>
+          <w:tcPr/>
+          <w:p>
+            <w:pPr>
+              <w:pStyle w:val="Compact"/>
+              <w:jc w:val="left"/>
+            </w:pPr>
+            <w:r>
+              <w:t xml:space="preserve">Advanced Jump Kicks</w:t>
+            </w:r>
+          </w:p>
+        </w:tc>
+        <w:tc>
+          <w:tcPr/>
+          <w:p>
+            <w:pPr>
+              <w:pStyle w:val="Compact"/>
+            </w:pPr>
+          </w:p>
+        </w:tc>
+        <w:tc>
+          <w:tcPr/>
+          <w:p>
+            <w:pPr>
+              <w:pStyle w:val="Compact"/>
+            </w:pPr>
+          </w:p>
+        </w:tc>
+      </w:tr>
+      <w:tr>
+        <w:tc>
+          <w:tcPr/>
+          <w:p>
+            <w:pPr>
+              <w:pStyle w:val="Compact"/>
+              <w:jc w:val="left"/>
+            </w:pPr>
+            <w:r>
+              <w:t xml:space="preserve"> </w:t>
+            </w:r>
+          </w:p>
+        </w:tc>
+        <w:tc>
+          <w:tcPr/>
+          <w:p>
+            <w:pPr>
+              <w:pStyle w:val="Compact"/>
+            </w:pPr>
+          </w:p>
+        </w:tc>
+        <w:tc>
+          <w:tcPr/>
+          <w:p>
+            <w:pPr>
+              <w:pStyle w:val="Compact"/>
+            </w:pPr>
+          </w:p>
+        </w:tc>
+      </w:tr>
+    </w:tbl>
+    <w:p/>
+    <w:p>
+      <w:pPr>
+        <w:pStyle w:val="TableCaption"/>
+      </w:pPr>
+      <w:r>
+        <w:t xml:space="preserve">Kicking Combinations</w:t>
+      </w:r>
+    </w:p>
+    <w:tbl>
+      <w:tblPr>
+        <w:tblStyle w:val="Table"/>
+        <w:tblW w:type="auto" w:w="0"/>
+        <w:tblLook w:firstRow="0" w:lastRow="0" w:firstColumn="0" w:lastColumn="0" w:noHBand="0" w:noVBand="0" w:val="0000"/>
+        <w:jc w:val="start"/>
+        <w:tblCaption w:val="Kicking Combinations"/>
+      </w:tblPr>
+      <w:tblGrid>
+        <w:gridCol w:w="2640"/>
+        <w:gridCol w:w="2640"/>
+        <w:gridCol w:w="2640"/>
+      </w:tblGrid>
+      <w:tr>
+        <w:tc>
+          <w:tcPr/>
+          <w:p>
+            <w:pPr>
+              <w:pStyle w:val="Compact"/>
+              <w:jc w:val="left"/>
+            </w:pPr>
+            <w:r>
+              <w:t xml:space="preserve"> </w:t>
+            </w:r>
+          </w:p>
+        </w:tc>
+        <w:tc>
+          <w:tcPr/>
+          <w:p>
+            <w:pPr>
+              <w:pStyle w:val="Compact"/>
+              <w:jc w:val="left"/>
+            </w:pPr>
+            <w:r>
+              <w:t xml:space="preserve">Score</w:t>
+            </w:r>
+          </w:p>
+        </w:tc>
+        <w:tc>
+          <w:tcPr/>
+          <w:p>
+            <w:pPr>
+              <w:pStyle w:val="Compact"/>
+              <w:jc w:val="left"/>
+            </w:pPr>
+            <w:r>
+              <w:t xml:space="preserve">Comments</w:t>
+            </w:r>
+          </w:p>
+        </w:tc>
+      </w:tr>
+      <w:tr>
+        <w:tc>
+          <w:tcPr/>
+          <w:p>
+            <w:pPr>
+              <w:pStyle w:val="Compact"/>
+              <w:jc w:val="left"/>
+            </w:pPr>
+            <w:r>
+              <w:t xml:space="preserve">Front Kick - Sliding Front Kick</w:t>
+            </w:r>
+          </w:p>
+        </w:tc>
+        <w:tc>
+          <w:tcPr/>
+          <w:p>
+            <w:pPr>
+              <w:pStyle w:val="Compact"/>
+            </w:pPr>
+          </w:p>
+        </w:tc>
+        <w:tc>
+          <w:tcPr/>
+          <w:p>
+            <w:pPr>
+              <w:pStyle w:val="Compact"/>
+            </w:pPr>
+          </w:p>
+        </w:tc>
+      </w:tr>
+      <w:tr>
+        <w:tc>
+          <w:tcPr/>
+          <w:p>
+            <w:pPr>
+              <w:pStyle w:val="Compact"/>
+              <w:jc w:val="left"/>
+            </w:pPr>
+            <w:r>
+              <w:t xml:space="preserve">Roundhouse - Sliding Roundhouse Kick</w:t>
+            </w:r>
+          </w:p>
+        </w:tc>
+        <w:tc>
+          <w:tcPr/>
+          <w:p>
+            <w:pPr>
+              <w:pStyle w:val="Compact"/>
+            </w:pPr>
+          </w:p>
+        </w:tc>
+        <w:tc>
+          <w:tcPr/>
+          <w:p>
+            <w:pPr>
+              <w:pStyle w:val="Compact"/>
+            </w:pPr>
+          </w:p>
+        </w:tc>
+      </w:tr>
+      <w:tr>
+        <w:tc>
+          <w:tcPr/>
+          <w:p>
+            <w:pPr>
+              <w:pStyle w:val="Compact"/>
+              <w:jc w:val="left"/>
+            </w:pPr>
+            <w:r>
+              <w:t xml:space="preserve">Side Kick - Sliding Side Kick</w:t>
+            </w:r>
+          </w:p>
+        </w:tc>
+        <w:tc>
+          <w:tcPr/>
+          <w:p>
+            <w:pPr>
+              <w:pStyle w:val="Compact"/>
+            </w:pPr>
+          </w:p>
+        </w:tc>
+        <w:tc>
+          <w:tcPr/>
+          <w:p>
+            <w:pPr>
+              <w:pStyle w:val="Compact"/>
+            </w:pPr>
+          </w:p>
+        </w:tc>
+      </w:tr>
+      <w:tr>
+        <w:tc>
+          <w:tcPr/>
+          <w:p>
+            <w:pPr>
+              <w:pStyle w:val="Compact"/>
+              <w:jc w:val="left"/>
+            </w:pPr>
+            <w:r>
+              <w:t xml:space="preserve">Inside Crescent - Sliding Outside Crescent Kick</w:t>
+            </w:r>
+          </w:p>
+        </w:tc>
+        <w:tc>
+          <w:tcPr/>
+          <w:p>
+            <w:pPr>
+              <w:pStyle w:val="Compact"/>
+            </w:pPr>
+          </w:p>
+        </w:tc>
+        <w:tc>
+          <w:tcPr/>
+          <w:p>
+            <w:pPr>
+              <w:pStyle w:val="Compact"/>
+            </w:pPr>
+          </w:p>
+        </w:tc>
+      </w:tr>
+      <w:tr>
+        <w:tc>
+          <w:tcPr/>
+          <w:p>
+            <w:pPr>
+              <w:pStyle w:val="Compact"/>
+              <w:jc w:val="left"/>
+            </w:pPr>
+            <w:r>
+              <w:t xml:space="preserve">Inside Crescent - Sliding Inside Twist Kick</w:t>
+            </w:r>
+          </w:p>
+        </w:tc>
+        <w:tc>
+          <w:tcPr/>
+          <w:p>
+            <w:pPr>
+              <w:pStyle w:val="Compact"/>
+            </w:pPr>
+          </w:p>
+        </w:tc>
+        <w:tc>
+          <w:tcPr/>
+          <w:p>
+            <w:pPr>
+              <w:pStyle w:val="Compact"/>
+            </w:pPr>
+          </w:p>
+        </w:tc>
+      </w:tr>
+      <w:tr>
+        <w:tc>
+          <w:tcPr/>
+          <w:p>
+            <w:pPr>
+              <w:pStyle w:val="Compact"/>
+              <w:jc w:val="left"/>
+            </w:pPr>
+            <w:r>
+              <w:t xml:space="preserve">Front Kick - Back Crescent Kick</w:t>
+            </w:r>
+          </w:p>
+        </w:tc>
+        <w:tc>
+          <w:tcPr/>
+          <w:p>
+            <w:pPr>
+              <w:pStyle w:val="Compact"/>
+            </w:pPr>
+          </w:p>
+        </w:tc>
+        <w:tc>
+          <w:tcPr/>
+          <w:p>
+            <w:pPr>
+              <w:pStyle w:val="Compact"/>
+            </w:pPr>
+          </w:p>
+        </w:tc>
+      </w:tr>
+      <w:tr>
+        <w:tc>
+          <w:tcPr/>
+          <w:p>
+            <w:pPr>
+              <w:pStyle w:val="Compact"/>
+              <w:jc w:val="left"/>
+            </w:pPr>
+            <w:r>
+              <w:t xml:space="preserve">Roundhouse - Back Spin Kick</w:t>
+            </w:r>
+          </w:p>
+        </w:tc>
+        <w:tc>
+          <w:tcPr/>
+          <w:p>
+            <w:pPr>
+              <w:pStyle w:val="Compact"/>
+            </w:pPr>
+          </w:p>
+        </w:tc>
+        <w:tc>
+          <w:tcPr/>
+          <w:p>
+            <w:pPr>
+              <w:pStyle w:val="Compact"/>
+            </w:pPr>
+          </w:p>
+        </w:tc>
+      </w:tr>
+      <w:tr>
+        <w:tc>
+          <w:tcPr/>
+          <w:p>
+            <w:pPr>
+              <w:pStyle w:val="Compact"/>
+              <w:jc w:val="left"/>
+            </w:pPr>
+            <w:r>
+              <w:t xml:space="preserve">Side Kick - Back Side Kick</w:t>
+            </w:r>
+          </w:p>
+        </w:tc>
+        <w:tc>
+          <w:tcPr/>
+          <w:p>
+            <w:pPr>
+              <w:pStyle w:val="Compact"/>
+            </w:pPr>
+          </w:p>
+        </w:tc>
+        <w:tc>
+          <w:tcPr/>
+          <w:p>
+            <w:pPr>
+              <w:pStyle w:val="Compact"/>
+            </w:pPr>
+          </w:p>
+        </w:tc>
+      </w:tr>
+      <w:tr>
+        <w:tc>
+          <w:tcPr/>
+          <w:p>
+            <w:pPr>
+              <w:pStyle w:val="Compact"/>
+              <w:jc w:val="left"/>
+            </w:pPr>
+            <w:r>
+              <w:t xml:space="preserve">Front Kick - Jump Front Kick</w:t>
+            </w:r>
+          </w:p>
+        </w:tc>
+        <w:tc>
+          <w:tcPr/>
+          <w:p>
+            <w:pPr>
+              <w:pStyle w:val="Compact"/>
+            </w:pPr>
+          </w:p>
+        </w:tc>
+        <w:tc>
+          <w:tcPr/>
+          <w:p>
+            <w:pPr>
+              <w:pStyle w:val="Compact"/>
+            </w:pPr>
+          </w:p>
+        </w:tc>
+      </w:tr>
+      <w:tr>
+        <w:tc>
+          <w:tcPr/>
+          <w:p>
+            <w:pPr>
+              <w:pStyle w:val="Compact"/>
+              <w:jc w:val="left"/>
+            </w:pPr>
+            <w:r>
+              <w:t xml:space="preserve">Roundhouse / Jump Roundhouse</w:t>
+            </w:r>
+          </w:p>
+        </w:tc>
+        <w:tc>
+          <w:tcPr/>
+          <w:p>
+            <w:pPr>
+              <w:pStyle w:val="Compact"/>
+            </w:pPr>
+          </w:p>
+        </w:tc>
+        <w:tc>
+          <w:tcPr/>
+          <w:p>
+            <w:pPr>
+              <w:pStyle w:val="Compact"/>
+            </w:pPr>
+          </w:p>
+        </w:tc>
+      </w:tr>
+      <w:tr>
+        <w:tc>
+          <w:tcPr/>
+          <w:p>
+            <w:pPr>
+              <w:pStyle w:val="Compact"/>
+              <w:jc w:val="left"/>
+            </w:pPr>
+            <w:r>
+              <w:t xml:space="preserve">Side / Jump Side Kick</w:t>
+            </w:r>
+          </w:p>
+        </w:tc>
+        <w:tc>
+          <w:tcPr/>
+          <w:p>
+            <w:pPr>
+              <w:pStyle w:val="Compact"/>
+            </w:pPr>
+          </w:p>
+        </w:tc>
+        <w:tc>
+          <w:tcPr/>
+          <w:p>
+            <w:pPr>
+              <w:pStyle w:val="Compact"/>
+            </w:pPr>
+          </w:p>
+        </w:tc>
+      </w:tr>
+      <w:tr>
+        <w:tc>
+          <w:tcPr/>
+          <w:p>
+            <w:pPr>
+              <w:pStyle w:val="Compact"/>
+              <w:jc w:val="left"/>
+            </w:pPr>
+            <w:r>
+              <w:t xml:space="preserve">Inside Crescent / Thunder Kick</w:t>
+            </w:r>
+          </w:p>
+        </w:tc>
+        <w:tc>
+          <w:tcPr/>
+          <w:p>
+            <w:pPr>
+              <w:pStyle w:val="Compact"/>
+            </w:pPr>
+          </w:p>
+        </w:tc>
+        <w:tc>
+          <w:tcPr/>
+          <w:p>
+            <w:pPr>
+              <w:pStyle w:val="Compact"/>
+            </w:pPr>
+          </w:p>
+        </w:tc>
+      </w:tr>
+      <w:tr>
+        <w:tc>
+          <w:tcPr/>
+          <w:p>
+            <w:pPr>
+              <w:pStyle w:val="Compact"/>
+              <w:jc w:val="left"/>
+            </w:pPr>
+            <w:r>
+              <w:t xml:space="preserve">Own Combinations</w:t>
+            </w:r>
+          </w:p>
+        </w:tc>
+        <w:tc>
+          <w:tcPr/>
+          <w:p>
+            <w:pPr>
+              <w:pStyle w:val="Compact"/>
+            </w:pPr>
+          </w:p>
+        </w:tc>
+        <w:tc>
+          <w:tcPr/>
+          <w:p>
+            <w:pPr>
+              <w:pStyle w:val="Compact"/>
+            </w:pPr>
+          </w:p>
+        </w:tc>
+      </w:tr>
+    </w:tbl>
+    <w:p/>
+    <w:p>
+      <w:pPr>
+        <w:pStyle w:val="TableCaption"/>
+      </w:pPr>
+      <w:r>
+        <w:t xml:space="preserve">Sparring</w:t>
+      </w:r>
+    </w:p>
+    <w:tbl>
+      <w:tblPr>
+        <w:tblStyle w:val="Table"/>
+        <w:tblW w:type="auto" w:w="0"/>
+        <w:tblLook w:firstRow="0" w:lastRow="0" w:firstColumn="0" w:lastColumn="0" w:noHBand="0" w:noVBand="0" w:val="0000"/>
+        <w:jc w:val="start"/>
+        <w:tblCaption w:val="Sparring"/>
+      </w:tblPr>
+      <w:tblGrid>
+        <w:gridCol w:w="2640"/>
+        <w:gridCol w:w="2640"/>
+        <w:gridCol w:w="2640"/>
+      </w:tblGrid>
+      <w:tr>
+        <w:tc>
+          <w:tcPr/>
+          <w:p>
+            <w:pPr>
+              <w:pStyle w:val="Compact"/>
+              <w:jc w:val="left"/>
+            </w:pPr>
+            <w:r>
+              <w:t xml:space="preserve"> </w:t>
+            </w:r>
+          </w:p>
+        </w:tc>
+        <w:tc>
+          <w:tcPr/>
+          <w:p>
+            <w:pPr>
+              <w:pStyle w:val="Compact"/>
+              <w:jc w:val="left"/>
+            </w:pPr>
+            <w:r>
+              <w:t xml:space="preserve">Score</w:t>
+            </w:r>
+          </w:p>
+        </w:tc>
+        <w:tc>
+          <w:tcPr/>
+          <w:p>
+            <w:pPr>
+              <w:pStyle w:val="Compact"/>
+              <w:jc w:val="left"/>
+            </w:pPr>
+            <w:r>
+              <w:t xml:space="preserve">Comments</w:t>
+            </w:r>
+          </w:p>
+        </w:tc>
+      </w:tr>
+      <w:tr>
+        <w:tc>
+          <w:tcPr/>
+          <w:p>
+            <w:pPr>
+              <w:pStyle w:val="Compact"/>
+              <w:jc w:val="left"/>
+            </w:pPr>
+            <w:r>
+              <w:t xml:space="preserve">Lower Belt One Steps</w:t>
+            </w:r>
+          </w:p>
+        </w:tc>
+        <w:tc>
+          <w:tcPr/>
+          <w:p>
+            <w:pPr>
+              <w:pStyle w:val="Compact"/>
+            </w:pPr>
+          </w:p>
+        </w:tc>
+        <w:tc>
+          <w:tcPr/>
+          <w:p>
+            <w:pPr>
+              <w:pStyle w:val="Compact"/>
+            </w:pPr>
+          </w:p>
+        </w:tc>
+      </w:tr>
+      <w:tr>
+        <w:tc>
+          <w:tcPr/>
+          <w:p>
+            <w:pPr>
+              <w:pStyle w:val="Compact"/>
+              <w:jc w:val="left"/>
+            </w:pPr>
+            <w:r>
+              <w:t xml:space="preserve">Punch Defenses</w:t>
+            </w:r>
+          </w:p>
+        </w:tc>
+        <w:tc>
+          <w:tcPr/>
+          <w:p>
+            <w:pPr>
+              <w:pStyle w:val="Compact"/>
+            </w:pPr>
+          </w:p>
+        </w:tc>
+        <w:tc>
+          <w:tcPr/>
+          <w:p>
+            <w:pPr>
+              <w:pStyle w:val="Compact"/>
+            </w:pPr>
+          </w:p>
+        </w:tc>
+      </w:tr>
+      <w:tr>
+        <w:tc>
+          <w:tcPr/>
+          <w:p>
+            <w:pPr>
+              <w:pStyle w:val="Compact"/>
+              <w:jc w:val="left"/>
+            </w:pPr>
+            <w:r>
+              <w:t xml:space="preserve">Jab</w:t>
+            </w:r>
+          </w:p>
+        </w:tc>
+        <w:tc>
+          <w:tcPr/>
+          <w:p>
+            <w:pPr>
+              <w:pStyle w:val="Compact"/>
+            </w:pPr>
+          </w:p>
+        </w:tc>
+        <w:tc>
+          <w:tcPr/>
+          <w:p>
+            <w:pPr>
+              <w:pStyle w:val="Compact"/>
+            </w:pPr>
+          </w:p>
+        </w:tc>
+      </w:tr>
+      <w:tr>
+        <w:tc>
+          <w:tcPr/>
+          <w:p>
+            <w:pPr>
+              <w:pStyle w:val="Compact"/>
+              <w:jc w:val="left"/>
+            </w:pPr>
+            <w:r>
+              <w:t xml:space="preserve">Cross</w:t>
+            </w:r>
+          </w:p>
+        </w:tc>
+        <w:tc>
+          <w:tcPr/>
+          <w:p>
+            <w:pPr>
+              <w:pStyle w:val="Compact"/>
+            </w:pPr>
+          </w:p>
+        </w:tc>
+        <w:tc>
+          <w:tcPr/>
+          <w:p>
+            <w:pPr>
+              <w:pStyle w:val="Compact"/>
+            </w:pPr>
+          </w:p>
+        </w:tc>
+      </w:tr>
+      <w:tr>
+        <w:tc>
+          <w:tcPr/>
+          <w:p>
+            <w:pPr>
+              <w:pStyle w:val="Compact"/>
+              <w:jc w:val="left"/>
+            </w:pPr>
+            <w:r>
+              <w:t xml:space="preserve">Hook</w:t>
+            </w:r>
+          </w:p>
+        </w:tc>
+        <w:tc>
+          <w:tcPr/>
+          <w:p>
+            <w:pPr>
+              <w:pStyle w:val="Compact"/>
+            </w:pPr>
+          </w:p>
+        </w:tc>
+        <w:tc>
+          <w:tcPr/>
+          <w:p>
+            <w:pPr>
+              <w:pStyle w:val="Compact"/>
+            </w:pPr>
+          </w:p>
+        </w:tc>
+      </w:tr>
+      <w:tr>
+        <w:tc>
+          <w:tcPr/>
+          <w:p>
+            <w:pPr>
+              <w:pStyle w:val="Compact"/>
+              <w:jc w:val="left"/>
+            </w:pPr>
+            <w:r>
+              <w:t xml:space="preserve">Upper Cut</w:t>
+            </w:r>
+          </w:p>
+        </w:tc>
+        <w:tc>
+          <w:tcPr/>
+          <w:p>
+            <w:pPr>
+              <w:pStyle w:val="Compact"/>
+            </w:pPr>
+          </w:p>
+        </w:tc>
+        <w:tc>
+          <w:tcPr/>
+          <w:p>
+            <w:pPr>
+              <w:pStyle w:val="Compact"/>
+            </w:pPr>
+          </w:p>
+        </w:tc>
+      </w:tr>
+    </w:tbl>
+    <w:p/>
+    <w:p>
+      <w:pPr>
+        <w:pStyle w:val="TableCaption"/>
+      </w:pPr>
+      <w:r>
+        <w:t xml:space="preserve">Self Defense</w:t>
+      </w:r>
+      <w:r>
+        <w:t xml:space="preserve">Ad Judge’s Discretion</w:t>
+      </w:r>
+    </w:p>
+    <w:tbl>
+      <w:tblPr>
+        <w:tblStyle w:val="Table"/>
+        <w:tblW w:type="auto" w:w="0"/>
+        <w:tblLook w:firstRow="0" w:lastRow="0" w:firstColumn="0" w:lastColumn="0" w:noHBand="0" w:noVBand="0" w:val="0000"/>
+        <w:jc w:val="start"/>
+        <w:tblCaption w:val="Self DefenseAd Judge’s Discretion"/>
+      </w:tblPr>
+      <w:tblGrid>
+        <w:gridCol w:w="2640"/>
+        <w:gridCol w:w="2640"/>
+        <w:gridCol w:w="2640"/>
+      </w:tblGrid>
+      <w:tr>
+        <w:tc>
+          <w:tcPr/>
+          <w:p>
+            <w:pPr>
+              <w:pStyle w:val="Compact"/>
+              <w:jc w:val="left"/>
+            </w:pPr>
+            <w:r>
+              <w:t xml:space="preserve"> </w:t>
+            </w:r>
+          </w:p>
+        </w:tc>
+        <w:tc>
+          <w:tcPr/>
+          <w:p>
+            <w:pPr>
+              <w:pStyle w:val="Compact"/>
+              <w:jc w:val="left"/>
+            </w:pPr>
+            <w:r>
+              <w:t xml:space="preserve">Score</w:t>
+            </w:r>
+          </w:p>
+        </w:tc>
+        <w:tc>
+          <w:tcPr/>
+          <w:p>
+            <w:pPr>
+              <w:pStyle w:val="Compact"/>
+              <w:jc w:val="left"/>
+            </w:pPr>
+            <w:r>
+              <w:t xml:space="preserve">Comments</w:t>
+            </w:r>
+          </w:p>
+        </w:tc>
+      </w:tr>
+      <w:tr>
+        <w:tc>
+          <w:tcPr/>
+          <w:p>
+            <w:pPr>
+              <w:pStyle w:val="Compact"/>
+              <w:jc w:val="left"/>
+            </w:pPr>
+            <w:r>
+              <w:t xml:space="preserve">Random Grabs, Attacks from Front &amp; Rear</w:t>
+            </w:r>
+          </w:p>
+        </w:tc>
+        <w:tc>
+          <w:tcPr/>
+          <w:p>
+            <w:pPr>
+              <w:pStyle w:val="Compact"/>
+            </w:pPr>
+          </w:p>
+        </w:tc>
+        <w:tc>
+          <w:tcPr/>
+          <w:p>
+            <w:pPr>
+              <w:pStyle w:val="Compact"/>
+            </w:pPr>
+          </w:p>
+        </w:tc>
+      </w:tr>
+      <w:tr>
+        <w:tc>
+          <w:tcPr/>
+          <w:p>
+            <w:pPr>
+              <w:pStyle w:val="Compact"/>
+              <w:jc w:val="left"/>
+            </w:pPr>
+            <w:r>
+              <w:t xml:space="preserve">Joint Locks</w:t>
+            </w:r>
+          </w:p>
+        </w:tc>
+        <w:tc>
+          <w:tcPr/>
+          <w:p>
+            <w:pPr>
+              <w:pStyle w:val="Compact"/>
+            </w:pPr>
+          </w:p>
+        </w:tc>
+        <w:tc>
+          <w:tcPr/>
+          <w:p>
+            <w:pPr>
+              <w:pStyle w:val="Compact"/>
+            </w:pPr>
+          </w:p>
+        </w:tc>
+      </w:tr>
+      <w:tr>
+        <w:tc>
+          <w:tcPr/>
+          <w:p>
+            <w:pPr>
+              <w:pStyle w:val="Compact"/>
+              <w:jc w:val="left"/>
+            </w:pPr>
+            <w:r>
+              <w:t xml:space="preserve">Ground Fighting</w:t>
+            </w:r>
+          </w:p>
+        </w:tc>
+        <w:tc>
+          <w:tcPr/>
+          <w:p>
+            <w:pPr>
+              <w:pStyle w:val="Compact"/>
+            </w:pPr>
+          </w:p>
+        </w:tc>
+        <w:tc>
+          <w:tcPr/>
+          <w:p>
+            <w:pPr>
+              <w:pStyle w:val="Compact"/>
+            </w:pPr>
+          </w:p>
+        </w:tc>
+      </w:tr>
+      <w:tr>
+        <w:tc>
+          <w:tcPr/>
+          <w:p>
+            <w:pPr>
+              <w:pStyle w:val="Compact"/>
+              <w:jc w:val="left"/>
+            </w:pPr>
+            <w:r>
+              <w:t xml:space="preserve">Falling &amp; Rolling</w:t>
+            </w:r>
+          </w:p>
+        </w:tc>
+        <w:tc>
+          <w:tcPr/>
+          <w:p>
+            <w:pPr>
+              <w:pStyle w:val="Compact"/>
+            </w:pPr>
+          </w:p>
+        </w:tc>
+        <w:tc>
+          <w:tcPr/>
+          <w:p>
+            <w:pPr>
+              <w:pStyle w:val="Compact"/>
+            </w:pPr>
+          </w:p>
+        </w:tc>
+      </w:tr>
+      <w:tr>
+        <w:tc>
+          <w:tcPr/>
+          <w:p>
+            <w:pPr>
+              <w:pStyle w:val="Compact"/>
+              <w:jc w:val="left"/>
+            </w:pPr>
+            <w:r>
+              <w:t xml:space="preserve">Body Movement Drill</w:t>
+            </w:r>
+          </w:p>
+        </w:tc>
+        <w:tc>
+          <w:tcPr/>
+          <w:p>
+            <w:pPr>
+              <w:pStyle w:val="Compact"/>
+            </w:pPr>
+          </w:p>
+        </w:tc>
+        <w:tc>
+          <w:tcPr/>
+          <w:p>
+            <w:pPr>
+              <w:pStyle w:val="Compact"/>
+            </w:pPr>
+          </w:p>
+        </w:tc>
+      </w:tr>
+    </w:tbl>
+    <w:p/>
+    <w:p>
+      <w:pPr>
+        <w:pStyle w:val="TableCaption"/>
+      </w:pPr>
+      <w:r>
+        <w:t xml:space="preserve">Special</w:t>
+      </w:r>
+    </w:p>
+    <w:tbl>
+      <w:tblPr>
+        <w:tblStyle w:val="Table"/>
+        <w:tblW w:type="auto" w:w="0"/>
+        <w:tblLook w:firstRow="0" w:lastRow="0" w:firstColumn="0" w:lastColumn="0" w:noHBand="0" w:noVBand="0" w:val="0000"/>
+        <w:jc w:val="start"/>
+        <w:tblCaption w:val="Special"/>
+      </w:tblPr>
+      <w:tblGrid>
+        <w:gridCol w:w="2640"/>
+        <w:gridCol w:w="2640"/>
+        <w:gridCol w:w="2640"/>
+      </w:tblGrid>
+      <w:tr>
+        <w:tc>
+          <w:tcPr/>
+          <w:p>
+            <w:pPr>
+              <w:pStyle w:val="Compact"/>
+              <w:jc w:val="left"/>
+            </w:pPr>
+            <w:r>
+              <w:t xml:space="preserve"> </w:t>
+            </w:r>
+          </w:p>
+        </w:tc>
+        <w:tc>
+          <w:tcPr/>
+          <w:p>
+            <w:pPr>
+              <w:pStyle w:val="Compact"/>
+              <w:jc w:val="left"/>
+            </w:pPr>
+            <w:r>
+              <w:t xml:space="preserve">Score</w:t>
+            </w:r>
+          </w:p>
+        </w:tc>
+        <w:tc>
+          <w:tcPr/>
+          <w:p>
+            <w:pPr>
+              <w:pStyle w:val="Compact"/>
+              <w:jc w:val="left"/>
+            </w:pPr>
+            <w:r>
+              <w:t xml:space="preserve">Comments</w:t>
+            </w:r>
+          </w:p>
+        </w:tc>
+      </w:tr>
+      <w:tr>
+        <w:tc>
+          <w:tcPr/>
+          <w:p>
+            <w:pPr>
+              <w:pStyle w:val="Compact"/>
+              <w:jc w:val="left"/>
+            </w:pPr>
+            <w:r>
+              <w:t xml:space="preserve">Demonstrated Teaching Experience</w:t>
+            </w:r>
+          </w:p>
+        </w:tc>
+        <w:tc>
+          <w:tcPr/>
+          <w:p>
+            <w:pPr>
+              <w:pStyle w:val="Compact"/>
+            </w:pPr>
+          </w:p>
+        </w:tc>
+        <w:tc>
+          <w:tcPr/>
+          <w:p>
+            <w:pPr>
+              <w:pStyle w:val="Compact"/>
+            </w:pPr>
+          </w:p>
+        </w:tc>
+      </w:tr>
+      <w:tr>
+        <w:tc>
+          <w:tcPr/>
+          <w:p>
+            <w:pPr>
+              <w:pStyle w:val="Compact"/>
+              <w:jc w:val="left"/>
+            </w:pPr>
+            <w:r>
+              <w:t xml:space="preserve">Kunja Paper</w:t>
+            </w:r>
+          </w:p>
+        </w:tc>
+        <w:tc>
+          <w:tcPr/>
+          <w:p>
+            <w:pPr>
+              <w:pStyle w:val="Compact"/>
+            </w:pPr>
+          </w:p>
+        </w:tc>
+        <w:tc>
+          <w:tcPr/>
+          <w:p>
+            <w:pPr>
+              <w:pStyle w:val="Compact"/>
+            </w:pPr>
+          </w:p>
+        </w:tc>
+      </w:tr>
+      <w:tr>
+        <w:tc>
+          <w:tcPr/>
+          <w:p>
+            <w:pPr>
+              <w:pStyle w:val="Compact"/>
+              <w:jc w:val="left"/>
+            </w:pPr>
+            <w:r>
+              <w:t xml:space="preserve">Breaking (Optional)</w:t>
+            </w:r>
+          </w:p>
+        </w:tc>
+        <w:tc>
+          <w:tcPr/>
+          <w:p>
+            <w:pPr>
+              <w:pStyle w:val="Compact"/>
+            </w:pPr>
+          </w:p>
+        </w:tc>
+        <w:tc>
+          <w:tcPr/>
+          <w:p>
+            <w:pPr>
+              <w:pStyle w:val="Compact"/>
+            </w:pPr>
+          </w:p>
+        </w:tc>
+      </w:tr>
+      <w:tr>
+        <w:tc>
+          <w:tcPr/>
+          <w:p>
+            <w:pPr>
+              <w:pStyle w:val="Compact"/>
+              <w:jc w:val="left"/>
+            </w:pPr>
+            <w:r>
+              <w:t xml:space="preserve">5 Boards in Combination</w:t>
+            </w:r>
+          </w:p>
+        </w:tc>
+        <w:tc>
+          <w:tcPr/>
+          <w:p>
+            <w:pPr>
+              <w:pStyle w:val="Compact"/>
+            </w:pPr>
+          </w:p>
+        </w:tc>
+        <w:tc>
+          <w:tcPr/>
+          <w:p>
+            <w:pPr>
+              <w:pStyle w:val="Compact"/>
+            </w:pPr>
+          </w:p>
+        </w:tc>
+      </w:tr>
     </w:tbl>
     <w:p/>
     <w:p>
@@ -699,6 +2841,14 @@
         </w:tc>
       </w:tr>
     </w:tbl>
+    <w:p>
+      <w:pPr>
+        <w:pStyle w:val="BodyText"/>
+      </w:pPr>
+      <w:r>
+        <w:t xml:space="preserve">Revision: 05/01/24</w:t>
+      </w:r>
+    </w:p>
     <w:sectPr/>
   </w:body>
 </w:document>

</xml_diff>

<commit_message>
add a techniques sheet too
</commit_message>
<xml_diff>
--- a/test_sheets/1stdan.docx
+++ b/test_sheets/1stdan.docx
@@ -290,37 +290,37 @@
               <w:jc w:val="left"/>
             </w:pPr>
             <w:r>
-              <w:t xml:space="preserve">Kicho E Jang</w:t>
-            </w:r>
-          </w:p>
-        </w:tc>
-        <w:tc>
-          <w:tcPr/>
-          <w:p>
-            <w:pPr>
-              <w:pStyle w:val="Compact"/>
-            </w:pPr>
-          </w:p>
-        </w:tc>
-        <w:tc>
-          <w:tcPr/>
-          <w:p>
-            <w:pPr>
-              <w:pStyle w:val="Compact"/>
-            </w:pPr>
-          </w:p>
-        </w:tc>
-      </w:tr>
-      <w:tr>
-        <w:tc>
-          <w:tcPr/>
-          <w:p>
-            <w:pPr>
-              <w:pStyle w:val="Compact"/>
-              <w:jc w:val="left"/>
-            </w:pPr>
-            <w:r>
-              <w:t xml:space="preserve">Kicho Sam Jan</w:t>
+              <w:t xml:space="preserve">Kicho I Jang</w:t>
+            </w:r>
+          </w:p>
+        </w:tc>
+        <w:tc>
+          <w:tcPr/>
+          <w:p>
+            <w:pPr>
+              <w:pStyle w:val="Compact"/>
+            </w:pPr>
+          </w:p>
+        </w:tc>
+        <w:tc>
+          <w:tcPr/>
+          <w:p>
+            <w:pPr>
+              <w:pStyle w:val="Compact"/>
+            </w:pPr>
+          </w:p>
+        </w:tc>
+      </w:tr>
+      <w:tr>
+        <w:tc>
+          <w:tcPr/>
+          <w:p>
+            <w:pPr>
+              <w:pStyle w:val="Compact"/>
+              <w:jc w:val="left"/>
+            </w:pPr>
+            <w:r>
+              <w:t xml:space="preserve">Kicho Sam Jang</w:t>
             </w:r>
           </w:p>
         </w:tc>
@@ -380,7 +380,7 @@
               <w:jc w:val="left"/>
             </w:pPr>
             <w:r>
-              <w:t xml:space="preserve">Palgue E Jang</w:t>
+              <w:t xml:space="preserve">Palgue I Jang</w:t>
             </w:r>
           </w:p>
         </w:tc>
@@ -2278,7 +2278,7 @@
         <w:t xml:space="preserve">Self Defense</w:t>
       </w:r>
       <w:r>
-        <w:t xml:space="preserve">Ad Judge’s Discretion</w:t>
+        <w:t xml:space="preserve">At Judge's Discretion</w:t>
       </w:r>
     </w:p>
     <w:tbl>
@@ -2287,7 +2287,7 @@
         <w:tblW w:type="auto" w:w="0"/>
         <w:tblLook w:firstRow="0" w:lastRow="0" w:firstColumn="0" w:lastColumn="0" w:noHBand="0" w:noVBand="0" w:val="0000"/>
         <w:jc w:val="start"/>
-        <w:tblCaption w:val="Self DefenseAd Judge’s Discretion"/>
+        <w:tblCaption w:val="Self DefenseAt Judge's Discretion"/>
       </w:tblPr>
       <w:tblGrid>
         <w:gridCol w:w="2640"/>

</xml_diff>